<commit_message>
Completed Both Lab part 1 and lab part 2 reports
</commit_message>
<xml_diff>
--- a/Lab-3/Cortez - HW 3 Part 1.docx
+++ b/Lab-3/Cortez - HW 3 Part 1.docx
@@ -21,6 +21,17 @@
           <w:szCs w:val="44"/>
           <w:u w:val="single"/>
         </w:rPr>
+        <w:t xml:space="preserve">Lab 3 </w:t>
+      </w:r>
+      <w:r>
+        <w:rPr>
+          <w:rFonts w:ascii="Calibri" w:hAnsi="Calibri" w:cs="Calibri"/>
+          <w:b/>
+          <w:bCs/>
+          <w:sz w:val="44"/>
+          <w:szCs w:val="44"/>
+          <w:u w:val="single"/>
+        </w:rPr>
         <w:t>Part 01 - Passive Sniffing in 802.11 Networks</w:t>
       </w:r>
     </w:p>
@@ -292,6 +303,7 @@
       <w:r>
         <w:rPr>
           <w:rFonts w:ascii="Calibri" w:hAnsi="Calibri" w:cs="Calibri"/>
+          <w:noProof/>
         </w:rPr>
         <w:drawing>
           <wp:inline distT="0" distB="0" distL="0" distR="0" wp14:anchorId="60CC4C66" wp14:editId="6E84E5F0">
@@ -393,6 +405,7 @@
       <w:r>
         <w:rPr>
           <w:rFonts w:ascii="Calibri" w:hAnsi="Calibri" w:cs="Calibri"/>
+          <w:noProof/>
         </w:rPr>
         <w:drawing>
           <wp:inline distT="0" distB="0" distL="0" distR="0" wp14:anchorId="461FF282" wp14:editId="29B920BD">
@@ -448,6 +461,7 @@
       <w:r>
         <w:rPr>
           <w:rFonts w:ascii="Calibri" w:hAnsi="Calibri" w:cs="Calibri"/>
+          <w:noProof/>
         </w:rPr>
         <w:lastRenderedPageBreak/>
         <w:drawing>
@@ -556,6 +570,7 @@
       <w:r>
         <w:rPr>
           <w:rFonts w:ascii="Calibri" w:hAnsi="Calibri" w:cs="Calibri"/>
+          <w:noProof/>
         </w:rPr>
         <w:drawing>
           <wp:inline distT="0" distB="0" distL="0" distR="0" wp14:anchorId="0CF76A14" wp14:editId="5B8AE3B8">
@@ -644,6 +659,7 @@
       <w:r>
         <w:rPr>
           <w:rFonts w:ascii="Calibri" w:hAnsi="Calibri" w:cs="Calibri"/>
+          <w:noProof/>
         </w:rPr>
         <w:drawing>
           <wp:inline distT="0" distB="0" distL="0" distR="0" wp14:anchorId="2699FD77" wp14:editId="18BC17DD">
@@ -713,6 +729,7 @@
       <w:r>
         <w:rPr>
           <w:rFonts w:ascii="Calibri" w:hAnsi="Calibri" w:cs="Calibri"/>
+          <w:noProof/>
         </w:rPr>
         <w:drawing>
           <wp:inline distT="0" distB="0" distL="0" distR="0" wp14:anchorId="720CE81A" wp14:editId="76879F54">
@@ -782,6 +799,7 @@
       <w:r>
         <w:rPr>
           <w:rFonts w:ascii="Calibri" w:hAnsi="Calibri" w:cs="Calibri"/>
+          <w:noProof/>
         </w:rPr>
         <w:drawing>
           <wp:inline distT="0" distB="0" distL="0" distR="0" wp14:anchorId="75BC89E6" wp14:editId="59DC151F">
@@ -887,6 +905,7 @@
       <w:r>
         <w:rPr>
           <w:rFonts w:ascii="Calibri" w:hAnsi="Calibri" w:cs="Calibri"/>
+          <w:noProof/>
         </w:rPr>
         <w:drawing>
           <wp:inline distT="0" distB="0" distL="0" distR="0" wp14:anchorId="415181AC" wp14:editId="7645E0B6">
@@ -1047,6 +1066,7 @@
       <w:r>
         <w:rPr>
           <w:rFonts w:ascii="Calibri" w:hAnsi="Calibri" w:cs="Calibri"/>
+          <w:noProof/>
         </w:rPr>
         <w:drawing>
           <wp:inline distT="0" distB="0" distL="0" distR="0" wp14:anchorId="532564A6" wp14:editId="0C2DF243">
@@ -1116,6 +1136,7 @@
       <w:r>
         <w:rPr>
           <w:rFonts w:ascii="Calibri" w:hAnsi="Calibri" w:cs="Calibri"/>
+          <w:noProof/>
         </w:rPr>
         <w:drawing>
           <wp:inline distT="0" distB="0" distL="0" distR="0" wp14:anchorId="229A7365" wp14:editId="089ECC24">
@@ -1185,6 +1206,7 @@
       <w:r>
         <w:rPr>
           <w:rFonts w:ascii="Calibri" w:hAnsi="Calibri" w:cs="Calibri"/>
+          <w:noProof/>
         </w:rPr>
         <w:drawing>
           <wp:inline distT="0" distB="0" distL="0" distR="0" wp14:anchorId="42F6C5E9" wp14:editId="095F86C9">
@@ -1302,6 +1324,7 @@
       <w:r>
         <w:rPr>
           <w:rFonts w:ascii="Calibri" w:hAnsi="Calibri" w:cs="Calibri"/>
+          <w:noProof/>
         </w:rPr>
         <w:drawing>
           <wp:inline distT="0" distB="0" distL="0" distR="0" wp14:anchorId="5C43E8B1" wp14:editId="29DE3179">
@@ -1371,6 +1394,7 @@
       <w:r>
         <w:rPr>
           <w:rFonts w:ascii="Calibri" w:hAnsi="Calibri" w:cs="Calibri"/>
+          <w:noProof/>
         </w:rPr>
         <w:drawing>
           <wp:inline distT="0" distB="0" distL="0" distR="0" wp14:anchorId="6EFADC62" wp14:editId="049CA227">
@@ -1474,6 +1498,7 @@
       <w:r>
         <w:rPr>
           <w:rFonts w:ascii="Calibri" w:hAnsi="Calibri" w:cs="Calibri"/>
+          <w:noProof/>
         </w:rPr>
         <w:drawing>
           <wp:inline distT="0" distB="0" distL="0" distR="0" wp14:anchorId="086E9D55" wp14:editId="2D56E690">
@@ -1609,6 +1634,7 @@
       <w:r>
         <w:rPr>
           <w:rFonts w:ascii="Calibri" w:hAnsi="Calibri" w:cs="Calibri"/>
+          <w:noProof/>
         </w:rPr>
         <w:drawing>
           <wp:inline distT="0" distB="0" distL="0" distR="0" wp14:anchorId="237CA72B" wp14:editId="0025D0DA">
@@ -1678,6 +1704,7 @@
       <w:r>
         <w:rPr>
           <w:rFonts w:ascii="Calibri" w:hAnsi="Calibri" w:cs="Calibri"/>
+          <w:noProof/>
         </w:rPr>
         <w:drawing>
           <wp:inline distT="0" distB="0" distL="0" distR="0" wp14:anchorId="60EF41AD" wp14:editId="55B783AE">
@@ -1739,13 +1766,29 @@
     <w:p>
       <w:pPr>
         <w:spacing w:line="240" w:lineRule="auto"/>
-        <w:rPr>
-          <w:rFonts w:ascii="Calibri" w:hAnsi="Calibri" w:cs="Calibri"/>
-        </w:rPr>
-      </w:pPr>
-      <w:r>
-        <w:rPr>
-          <w:rFonts w:ascii="Calibri" w:hAnsi="Calibri" w:cs="Calibri"/>
+        <w:ind w:left="360"/>
+        <w:rPr>
+          <w:rFonts w:ascii="Calibri" w:hAnsi="Calibri" w:cs="Calibri"/>
+        </w:rPr>
+      </w:pPr>
+      <w:r>
+        <w:rPr>
+          <w:rFonts w:ascii="Calibri" w:hAnsi="Calibri" w:cs="Calibri"/>
+        </w:rPr>
+        <w:t>In the open network Mallory can indeed see the messages sent between Alice and Bob in plaintext.</w:t>
+      </w:r>
+    </w:p>
+    <w:p>
+      <w:pPr>
+        <w:spacing w:line="240" w:lineRule="auto"/>
+        <w:rPr>
+          <w:rFonts w:ascii="Calibri" w:hAnsi="Calibri" w:cs="Calibri"/>
+        </w:rPr>
+      </w:pPr>
+      <w:r>
+        <w:rPr>
+          <w:rFonts w:ascii="Calibri" w:hAnsi="Calibri" w:cs="Calibri"/>
+          <w:noProof/>
         </w:rPr>
         <w:drawing>
           <wp:inline distT="0" distB="0" distL="0" distR="0" wp14:anchorId="31E11BFF" wp14:editId="17541023">
@@ -1789,20 +1832,6 @@
         <w:spacing w:line="240" w:lineRule="auto"/>
         <w:rPr>
           <w:rFonts w:ascii="Calibri" w:hAnsi="Calibri" w:cs="Calibri"/>
-        </w:rPr>
-      </w:pPr>
-      <w:r>
-        <w:rPr>
-          <w:rFonts w:ascii="Calibri" w:hAnsi="Calibri" w:cs="Calibri"/>
-        </w:rPr>
-        <w:t>In the open network Mallory can indeed see the messages sent between Alice and Bob in plaintext.</w:t>
-      </w:r>
-    </w:p>
-    <w:p>
-      <w:pPr>
-        <w:spacing w:line="240" w:lineRule="auto"/>
-        <w:rPr>
-          <w:rFonts w:ascii="Calibri" w:hAnsi="Calibri" w:cs="Calibri"/>
           <w:b/>
           <w:bCs/>
         </w:rPr>
@@ -1865,6 +1894,7 @@
       <w:r>
         <w:rPr>
           <w:rFonts w:ascii="Calibri" w:hAnsi="Calibri" w:cs="Calibri"/>
+          <w:noProof/>
         </w:rPr>
         <w:drawing>
           <wp:inline distT="0" distB="0" distL="0" distR="0" wp14:anchorId="16320780" wp14:editId="12D37B17">
@@ -2002,6 +2032,7 @@
       <w:r>
         <w:rPr>
           <w:rFonts w:ascii="Calibri" w:hAnsi="Calibri" w:cs="Calibri"/>
+          <w:noProof/>
         </w:rPr>
         <w:drawing>
           <wp:inline distT="0" distB="0" distL="0" distR="0" wp14:anchorId="3EC31C6D" wp14:editId="6E5C155E">
@@ -2071,6 +2102,7 @@
       <w:r>
         <w:rPr>
           <w:rFonts w:ascii="Calibri" w:hAnsi="Calibri" w:cs="Calibri"/>
+          <w:noProof/>
         </w:rPr>
         <w:drawing>
           <wp:inline distT="0" distB="0" distL="0" distR="0" wp14:anchorId="636F664E" wp14:editId="19BA21D0">
@@ -2156,6 +2188,7 @@
       <w:r>
         <w:rPr>
           <w:rFonts w:ascii="Calibri" w:hAnsi="Calibri" w:cs="Calibri"/>
+          <w:noProof/>
         </w:rPr>
         <w:drawing>
           <wp:inline distT="0" distB="0" distL="0" distR="0" wp14:anchorId="64714981" wp14:editId="1293CAE2">
@@ -2243,10 +2276,11 @@
       <w:r>
         <w:rPr>
           <w:rFonts w:ascii="Calibri" w:hAnsi="Calibri" w:cs="Calibri"/>
+          <w:noProof/>
         </w:rPr>
         <w:drawing>
-          <wp:inline distT="0" distB="0" distL="0" distR="0" wp14:anchorId="015DAF22" wp14:editId="0CFB5A7D">
-            <wp:extent cx="5943600" cy="1527810"/>
+          <wp:inline distT="0" distB="0" distL="0" distR="0" wp14:anchorId="015DAF22" wp14:editId="30CACDEB">
+            <wp:extent cx="3514299" cy="903355"/>
             <wp:effectExtent l="0" t="0" r="0" b="0"/>
             <wp:docPr id="1769017724" name="Picture 1"/>
             <wp:cNvGraphicFramePr>
@@ -2268,7 +2302,7 @@
                   <pic:spPr>
                     <a:xfrm>
                       <a:off x="0" y="0"/>
-                      <a:ext cx="5943600" cy="1527810"/>
+                      <a:ext cx="3544380" cy="911087"/>
                     </a:xfrm>
                     <a:prstGeom prst="rect">
                       <a:avLst/>
@@ -2283,6 +2317,64 @@
     </w:p>
     <w:p>
       <w:pPr>
+        <w:spacing w:line="240" w:lineRule="auto"/>
+        <w:rPr>
+          <w:rFonts w:ascii="Calibri" w:hAnsi="Calibri" w:cs="Calibri"/>
+          <w:highlight w:val="yellow"/>
+        </w:rPr>
+      </w:pPr>
+      <w:r>
+        <w:rPr>
+          <w:rFonts w:ascii="Calibri" w:hAnsi="Calibri" w:cs="Calibri"/>
+        </w:rPr>
+        <w:drawing>
+          <wp:inline distT="0" distB="0" distL="0" distR="0" wp14:anchorId="2022D16C" wp14:editId="22C048D2">
+            <wp:extent cx="4988257" cy="1595070"/>
+            <wp:effectExtent l="0" t="0" r="3175" b="5715"/>
+            <wp:docPr id="1931656304" name="Picture 1"/>
+            <wp:cNvGraphicFramePr>
+              <a:graphicFrameLocks xmlns:a="http://schemas.openxmlformats.org/drawingml/2006/main" noChangeAspect="1"/>
+            </wp:cNvGraphicFramePr>
+            <a:graphic xmlns:a="http://schemas.openxmlformats.org/drawingml/2006/main">
+              <a:graphicData uri="http://schemas.openxmlformats.org/drawingml/2006/picture">
+                <pic:pic xmlns:pic="http://schemas.openxmlformats.org/drawingml/2006/picture">
+                  <pic:nvPicPr>
+                    <pic:cNvPr id="1931656304" name=""/>
+                    <pic:cNvPicPr/>
+                  </pic:nvPicPr>
+                  <pic:blipFill>
+                    <a:blip r:embed="rId27"/>
+                    <a:stretch>
+                      <a:fillRect/>
+                    </a:stretch>
+                  </pic:blipFill>
+                  <pic:spPr>
+                    <a:xfrm>
+                      <a:off x="0" y="0"/>
+                      <a:ext cx="5009734" cy="1601938"/>
+                    </a:xfrm>
+                    <a:prstGeom prst="rect">
+                      <a:avLst/>
+                    </a:prstGeom>
+                  </pic:spPr>
+                </pic:pic>
+              </a:graphicData>
+            </a:graphic>
+          </wp:inline>
+        </w:drawing>
+      </w:r>
+    </w:p>
+    <w:p>
+      <w:pPr>
+        <w:spacing w:line="240" w:lineRule="auto"/>
+        <w:rPr>
+          <w:rFonts w:ascii="Calibri" w:hAnsi="Calibri" w:cs="Calibri"/>
+          <w:highlight w:val="yellow"/>
+        </w:rPr>
+      </w:pPr>
+    </w:p>
+    <w:p>
+      <w:pPr>
         <w:numPr>
           <w:ilvl w:val="0"/>
           <w:numId w:val="5"/>
@@ -2330,11 +2422,12 @@
       <w:r>
         <w:rPr>
           <w:rFonts w:ascii="Calibri" w:hAnsi="Calibri" w:cs="Calibri"/>
+          <w:noProof/>
         </w:rPr>
         <w:drawing>
-          <wp:inline distT="0" distB="0" distL="0" distR="0" wp14:anchorId="7F7A2C26" wp14:editId="64ABFDAA">
-            <wp:extent cx="5943600" cy="799465"/>
-            <wp:effectExtent l="0" t="0" r="0" b="635"/>
+          <wp:inline distT="0" distB="0" distL="0" distR="0" wp14:anchorId="7F7A2C26" wp14:editId="3282E4D4">
+            <wp:extent cx="5964072" cy="802219"/>
+            <wp:effectExtent l="0" t="0" r="0" b="0"/>
             <wp:docPr id="1147052185" name="Picture 1"/>
             <wp:cNvGraphicFramePr>
               <a:graphicFrameLocks xmlns:a="http://schemas.openxmlformats.org/drawingml/2006/main" noChangeAspect="1"/>
@@ -2347,7 +2440,7 @@
                     <pic:cNvPicPr/>
                   </pic:nvPicPr>
                   <pic:blipFill>
-                    <a:blip r:embed="rId27"/>
+                    <a:blip r:embed="rId28"/>
                     <a:stretch>
                       <a:fillRect/>
                     </a:stretch>
@@ -2355,7 +2448,7 @@
                   <pic:spPr>
                     <a:xfrm>
                       <a:off x="0" y="0"/>
-                      <a:ext cx="5943600" cy="799465"/>
+                      <a:ext cx="5986225" cy="805199"/>
                     </a:xfrm>
                     <a:prstGeom prst="rect">
                       <a:avLst/>
@@ -2385,6 +2478,7 @@
           <w:rFonts w:ascii="Calibri" w:hAnsi="Calibri" w:cs="Calibri"/>
           <w:highlight w:val="yellow"/>
         </w:rPr>
+        <w:lastRenderedPageBreak/>
         <w:t>Without knowing the WEP key, can Mallory see the data in plaintext? If Mallory later finds out the key, is she able to decrypt the traffic? Explain your findings.</w:t>
       </w:r>
     </w:p>
@@ -2424,6 +2518,15 @@
     </w:p>
     <w:p>
       <w:pPr>
+        <w:spacing w:line="240" w:lineRule="auto"/>
+        <w:rPr>
+          <w:rFonts w:ascii="Calibri" w:hAnsi="Calibri" w:cs="Calibri"/>
+        </w:rPr>
+      </w:pPr>
+    </w:p>
+    <w:p>
+      <w:pPr>
+        <w:spacing w:line="240" w:lineRule="auto"/>
         <w:rPr>
           <w:rFonts w:ascii="Calibri" w:hAnsi="Calibri" w:cs="Calibri"/>
           <w:b/>
@@ -2436,25 +2539,6 @@
           <w:b/>
           <w:bCs/>
         </w:rPr>
-        <w:br w:type="page"/>
-      </w:r>
-    </w:p>
-    <w:p>
-      <w:pPr>
-        <w:spacing w:line="240" w:lineRule="auto"/>
-        <w:rPr>
-          <w:rFonts w:ascii="Calibri" w:hAnsi="Calibri" w:cs="Calibri"/>
-          <w:b/>
-          <w:bCs/>
-        </w:rPr>
-      </w:pPr>
-      <w:r>
-        <w:rPr>
-          <w:rFonts w:ascii="Calibri" w:hAnsi="Calibri" w:cs="Calibri"/>
-          <w:b/>
-          <w:bCs/>
-        </w:rPr>
-        <w:lastRenderedPageBreak/>
         <w:t>5. WPA Network Configuration</w:t>
       </w:r>
     </w:p>
@@ -2507,6 +2591,7 @@
       <w:r>
         <w:rPr>
           <w:rFonts w:ascii="Calibri" w:hAnsi="Calibri" w:cs="Calibri"/>
+          <w:noProof/>
         </w:rPr>
         <w:drawing>
           <wp:inline distT="0" distB="0" distL="0" distR="0" wp14:anchorId="4E865C8F" wp14:editId="1A107D05">
@@ -2524,7 +2609,7 @@
                     <pic:cNvPicPr/>
                   </pic:nvPicPr>
                   <pic:blipFill>
-                    <a:blip r:embed="rId28"/>
+                    <a:blip r:embed="rId29"/>
                     <a:stretch>
                       <a:fillRect/>
                     </a:stretch>
@@ -2592,6 +2677,7 @@
       <w:r>
         <w:rPr>
           <w:rFonts w:ascii="Calibri" w:hAnsi="Calibri" w:cs="Calibri"/>
+          <w:noProof/>
         </w:rPr>
         <w:drawing>
           <wp:inline distT="0" distB="0" distL="0" distR="0" wp14:anchorId="4BFFAF5A" wp14:editId="4680D69F">
@@ -2609,7 +2695,7 @@
                     <pic:cNvPicPr/>
                   </pic:nvPicPr>
                   <pic:blipFill>
-                    <a:blip r:embed="rId29"/>
+                    <a:blip r:embed="rId30"/>
                     <a:stretch>
                       <a:fillRect/>
                     </a:stretch>
@@ -2632,6 +2718,13 @@
     </w:p>
     <w:p>
       <w:pPr>
+        <w:rPr>
+          <w:rFonts w:ascii="Calibri" w:hAnsi="Calibri" w:cs="Calibri"/>
+        </w:rPr>
+      </w:pPr>
+    </w:p>
+    <w:p>
+      <w:pPr>
         <w:numPr>
           <w:ilvl w:val="0"/>
           <w:numId w:val="14"/>
@@ -2729,6 +2822,7 @@
       <w:r>
         <w:rPr>
           <w:rFonts w:ascii="Calibri" w:hAnsi="Calibri" w:cs="Calibri"/>
+          <w:noProof/>
         </w:rPr>
         <w:drawing>
           <wp:inline distT="0" distB="0" distL="0" distR="0" wp14:anchorId="00C2E486" wp14:editId="04E48ED6">
@@ -2746,7 +2840,7 @@
                     <pic:cNvPicPr/>
                   </pic:nvPicPr>
                   <pic:blipFill>
-                    <a:blip r:embed="rId30"/>
+                    <a:blip r:embed="rId31"/>
                     <a:stretch>
                       <a:fillRect/>
                     </a:stretch>
@@ -2784,6 +2878,7 @@
           <w:rFonts w:ascii="Calibri" w:hAnsi="Calibri" w:cs="Calibri"/>
           <w:highlight w:val="yellow"/>
         </w:rPr>
+        <w:lastRenderedPageBreak/>
         <w:t>Alice</w:t>
       </w:r>
     </w:p>
@@ -2798,6 +2893,7 @@
       <w:r>
         <w:rPr>
           <w:rFonts w:ascii="Calibri" w:hAnsi="Calibri" w:cs="Calibri"/>
+          <w:noProof/>
         </w:rPr>
         <w:drawing>
           <wp:inline distT="0" distB="0" distL="0" distR="0" wp14:anchorId="71A021B4" wp14:editId="2739E0DE">
@@ -2815,7 +2911,7 @@
                     <pic:cNvPicPr/>
                   </pic:nvPicPr>
                   <pic:blipFill>
-                    <a:blip r:embed="rId31"/>
+                    <a:blip r:embed="rId32"/>
                     <a:stretch>
                       <a:fillRect/>
                     </a:stretch>
@@ -2838,21 +2934,6 @@
     </w:p>
     <w:p>
       <w:pPr>
-        <w:rPr>
-          <w:rFonts w:ascii="Calibri" w:hAnsi="Calibri" w:cs="Calibri"/>
-          <w:highlight w:val="yellow"/>
-        </w:rPr>
-      </w:pPr>
-      <w:r>
-        <w:rPr>
-          <w:rFonts w:ascii="Calibri" w:hAnsi="Calibri" w:cs="Calibri"/>
-          <w:highlight w:val="yellow"/>
-        </w:rPr>
-        <w:br w:type="page"/>
-      </w:r>
-    </w:p>
-    <w:p>
-      <w:pPr>
         <w:numPr>
           <w:ilvl w:val="2"/>
           <w:numId w:val="14"/>
@@ -2868,7 +2949,6 @@
           <w:rFonts w:ascii="Calibri" w:hAnsi="Calibri" w:cs="Calibri"/>
           <w:highlight w:val="yellow"/>
         </w:rPr>
-        <w:lastRenderedPageBreak/>
         <w:t>Bob</w:t>
       </w:r>
     </w:p>
@@ -2883,6 +2963,7 @@
       <w:r>
         <w:rPr>
           <w:rFonts w:ascii="Calibri" w:hAnsi="Calibri" w:cs="Calibri"/>
+          <w:noProof/>
         </w:rPr>
         <w:drawing>
           <wp:inline distT="0" distB="0" distL="0" distR="0" wp14:anchorId="47512F08" wp14:editId="10861316">
@@ -2900,7 +2981,7 @@
                     <pic:cNvPicPr/>
                   </pic:nvPicPr>
                   <pic:blipFill>
-                    <a:blip r:embed="rId32"/>
+                    <a:blip r:embed="rId33"/>
                     <a:stretch>
                       <a:fillRect/>
                     </a:stretch>
@@ -3022,6 +3103,7 @@
       <w:r>
         <w:rPr>
           <w:rFonts w:ascii="Calibri" w:hAnsi="Calibri" w:cs="Calibri"/>
+          <w:noProof/>
         </w:rPr>
         <w:drawing>
           <wp:inline distT="0" distB="0" distL="0" distR="0" wp14:anchorId="17C89880" wp14:editId="635F3773">
@@ -3039,7 +3121,7 @@
                     <pic:cNvPicPr/>
                   </pic:nvPicPr>
                   <pic:blipFill>
-                    <a:blip r:embed="rId33"/>
+                    <a:blip r:embed="rId34"/>
                     <a:stretch>
                       <a:fillRect/>
                     </a:stretch>
@@ -3063,17 +3145,19 @@
     <w:p>
       <w:pPr>
         <w:numPr>
-          <w:ilvl w:val="0"/>
+          <w:ilvl w:val="1"/>
           <w:numId w:val="14"/>
         </w:numPr>
         <w:spacing w:line="240" w:lineRule="auto"/>
         <w:rPr>
           <w:rFonts w:ascii="Calibri" w:hAnsi="Calibri" w:cs="Calibri"/>
-        </w:rPr>
-      </w:pPr>
-      <w:r>
-        <w:rPr>
-          <w:rFonts w:ascii="Calibri" w:hAnsi="Calibri" w:cs="Calibri"/>
+          <w:highlight w:val="yellow"/>
+        </w:rPr>
+      </w:pPr>
+      <w:r>
+        <w:rPr>
+          <w:rFonts w:ascii="Calibri" w:hAnsi="Calibri" w:cs="Calibri"/>
+          <w:highlight w:val="yellow"/>
         </w:rPr>
         <w:t>Add the WPA passphrase to Wireshark's decryption settings and attempt to decrypt the captured traffic.</w:t>
       </w:r>
@@ -3081,9 +3165,10 @@
     <w:p>
       <w:pPr>
         <w:spacing w:line="240" w:lineRule="auto"/>
-        <w:ind w:left="360"/>
-        <w:rPr>
-          <w:rFonts w:ascii="Calibri" w:hAnsi="Calibri" w:cs="Calibri"/>
+        <w:ind w:left="1080"/>
+        <w:rPr>
+          <w:rFonts w:ascii="Calibri" w:hAnsi="Calibri" w:cs="Calibri"/>
+          <w:highlight w:val="yellow"/>
         </w:rPr>
       </w:pPr>
       <w:r>
@@ -3177,6 +3262,7 @@
       <w:r>
         <w:rPr>
           <w:rFonts w:ascii="Calibri" w:hAnsi="Calibri" w:cs="Calibri"/>
+          <w:noProof/>
         </w:rPr>
         <w:drawing>
           <wp:inline distT="0" distB="0" distL="0" distR="0" wp14:anchorId="60D05903" wp14:editId="7482B819">
@@ -3194,7 +3280,7 @@
                     <pic:cNvPicPr/>
                   </pic:nvPicPr>
                   <pic:blipFill>
-                    <a:blip r:embed="rId34"/>
+                    <a:blip r:embed="rId35"/>
                     <a:stretch>
                       <a:fillRect/>
                     </a:stretch>
@@ -3238,6 +3324,7 @@
           <w:rFonts w:ascii="Calibri" w:hAnsi="Calibri" w:cs="Calibri"/>
           <w:highlight w:val="yellow"/>
         </w:rPr>
+        <w:lastRenderedPageBreak/>
         <w:t>Given the new scenario a</w:t>
       </w:r>
       <w:r>
@@ -3280,20 +3367,13 @@
         <w:rPr>
           <w:rFonts w:ascii="Calibri" w:hAnsi="Calibri" w:cs="Calibri"/>
         </w:rPr>
-        <w:t xml:space="preserve">the captured packets do not show a "Decrypted TKIP data" section, confirming that the traffic </w:t>
-      </w:r>
-      <w:r>
-        <w:rPr>
-          <w:rFonts w:ascii="Calibri" w:hAnsi="Calibri" w:cs="Calibri"/>
-        </w:rPr>
-        <w:lastRenderedPageBreak/>
-        <w:t>remains encrypted. Therefore, the secret message cannot be read. This demonstrates that capturing the handshake alone is not sufficient for decryption without the shared key.</w:t>
+        <w:t>the captured packets do not show a "Decrypted TKIP data" section, confirming that the traffic remains encrypted. Therefore, the secret message cannot be read. This demonstrates that capturing the handshake alone is not sufficient for decryption without the shared key.</w:t>
       </w:r>
     </w:p>
     <w:p>
       <w:pPr>
         <w:numPr>
-          <w:ilvl w:val="1"/>
+          <w:ilvl w:val="0"/>
           <w:numId w:val="14"/>
         </w:numPr>
         <w:spacing w:line="240" w:lineRule="auto"/>
@@ -3341,7 +3421,7 @@
     <w:p>
       <w:pPr>
         <w:spacing w:line="240" w:lineRule="auto"/>
-        <w:ind w:left="1080"/>
+        <w:ind w:left="360"/>
         <w:rPr>
           <w:rFonts w:ascii="Calibri" w:hAnsi="Calibri" w:cs="Calibri"/>
         </w:rPr>
@@ -3364,32 +3444,37 @@
         </w:rPr>
         <w:t xml:space="preserve">handshake we </w:t>
       </w:r>
-      <w:proofErr w:type="gramStart"/>
-      <w:r>
-        <w:rPr>
-          <w:rFonts w:ascii="Calibri" w:hAnsi="Calibri" w:cs="Calibri"/>
-        </w:rPr>
-        <w:t>are able to</w:t>
-      </w:r>
-      <w:proofErr w:type="gramEnd"/>
+      <w:r>
+        <w:rPr>
+          <w:rFonts w:ascii="Calibri" w:hAnsi="Calibri" w:cs="Calibri"/>
+        </w:rPr>
+        <w:t>can</w:t>
+      </w:r>
       <w:r>
         <w:rPr>
           <w:rFonts w:ascii="Calibri" w:hAnsi="Calibri" w:cs="Calibri"/>
         </w:rPr>
         <w:t xml:space="preserve"> read the secret message in plaintext since we also have the passphrase.</w:t>
       </w:r>
-    </w:p>
-    <w:p>
-      <w:pPr>
-        <w:spacing w:line="240" w:lineRule="auto"/>
-        <w:rPr>
-          <w:rFonts w:ascii="Calibri" w:hAnsi="Calibri" w:cs="Calibri"/>
-          <w:highlight w:val="yellow"/>
-        </w:rPr>
-      </w:pPr>
-      <w:r>
-        <w:rPr>
-          <w:rFonts w:ascii="Calibri" w:hAnsi="Calibri" w:cs="Calibri"/>
+      <w:r>
+        <w:rPr>
+          <w:rFonts w:ascii="Calibri" w:hAnsi="Calibri" w:cs="Calibri"/>
+        </w:rPr>
+        <w:t xml:space="preserve"> </w:t>
+      </w:r>
+    </w:p>
+    <w:p>
+      <w:pPr>
+        <w:spacing w:line="240" w:lineRule="auto"/>
+        <w:rPr>
+          <w:rFonts w:ascii="Calibri" w:hAnsi="Calibri" w:cs="Calibri"/>
+          <w:highlight w:val="yellow"/>
+        </w:rPr>
+      </w:pPr>
+      <w:r>
+        <w:rPr>
+          <w:rFonts w:ascii="Calibri" w:hAnsi="Calibri" w:cs="Calibri"/>
+          <w:noProof/>
         </w:rPr>
         <w:drawing>
           <wp:inline distT="0" distB="0" distL="0" distR="0" wp14:anchorId="53EE5C17" wp14:editId="035FD788">
@@ -3407,7 +3492,7 @@
                     <pic:cNvPicPr/>
                   </pic:nvPicPr>
                   <pic:blipFill>
-                    <a:blip r:embed="rId35"/>
+                    <a:blip r:embed="rId36"/>
                     <a:stretch>
                       <a:fillRect/>
                     </a:stretch>
@@ -3430,6 +3515,56 @@
     </w:p>
     <w:p>
       <w:pPr>
+        <w:spacing w:line="240" w:lineRule="auto"/>
+        <w:rPr>
+          <w:rFonts w:ascii="Calibri" w:hAnsi="Calibri" w:cs="Calibri"/>
+          <w:highlight w:val="yellow"/>
+        </w:rPr>
+      </w:pPr>
+      <w:r>
+        <w:rPr>
+          <w:rFonts w:ascii="Calibri" w:hAnsi="Calibri" w:cs="Calibri"/>
+          <w:noProof/>
+        </w:rPr>
+        <w:drawing>
+          <wp:inline distT="0" distB="0" distL="0" distR="0" wp14:anchorId="78791E9D" wp14:editId="4183F003">
+            <wp:extent cx="5943600" cy="1212215"/>
+            <wp:effectExtent l="0" t="0" r="0" b="6985"/>
+            <wp:docPr id="2084853335" name="Picture 1" descr="A screenshot of a computer&#10;&#10;AI-generated content may be incorrect."/>
+            <wp:cNvGraphicFramePr>
+              <a:graphicFrameLocks xmlns:a="http://schemas.openxmlformats.org/drawingml/2006/main" noChangeAspect="1"/>
+            </wp:cNvGraphicFramePr>
+            <a:graphic xmlns:a="http://schemas.openxmlformats.org/drawingml/2006/main">
+              <a:graphicData uri="http://schemas.openxmlformats.org/drawingml/2006/picture">
+                <pic:pic xmlns:pic="http://schemas.openxmlformats.org/drawingml/2006/picture">
+                  <pic:nvPicPr>
+                    <pic:cNvPr id="2120144439" name="Picture 1" descr="A screenshot of a computer&#10;&#10;AI-generated content may be incorrect."/>
+                    <pic:cNvPicPr/>
+                  </pic:nvPicPr>
+                  <pic:blipFill>
+                    <a:blip r:embed="rId35"/>
+                    <a:stretch>
+                      <a:fillRect/>
+                    </a:stretch>
+                  </pic:blipFill>
+                  <pic:spPr>
+                    <a:xfrm>
+                      <a:off x="0" y="0"/>
+                      <a:ext cx="5943600" cy="1212215"/>
+                    </a:xfrm>
+                    <a:prstGeom prst="rect">
+                      <a:avLst/>
+                    </a:prstGeom>
+                  </pic:spPr>
+                </pic:pic>
+              </a:graphicData>
+            </a:graphic>
+          </wp:inline>
+        </w:drawing>
+      </w:r>
+    </w:p>
+    <w:p>
+      <w:pPr>
         <w:numPr>
           <w:ilvl w:val="0"/>
           <w:numId w:val="14"/>
@@ -3471,14 +3606,48 @@
         <w:rPr>
           <w:rFonts w:ascii="Calibri" w:hAnsi="Calibri" w:cs="Calibri"/>
         </w:rPr>
-        <w:t>-way handshake helps an attacker because it contains the information needed to calculate the temporary encryption key used for that session. If Mallory also knows the WPA passphrase, she can use the handshake to generate the same key the client and access point use to encrypt and decrypt data. This makes it possible to read the traffic.</w:t>
-      </w:r>
-      <w:r>
-        <w:rPr>
-          <w:rFonts w:ascii="Calibri" w:hAnsi="Calibri" w:cs="Calibri"/>
-        </w:rPr>
-        <w:t xml:space="preserve"> </w:t>
-      </w:r>
+        <w:t xml:space="preserve">-way handshake helps an attacker because it contains the information needed to calculate the temporary encryption key used for that session. If Mallory also knows the WPA passphrase, she can use the handshake to generate the same key the client and access point use to encrypt and decrypt data. This makes it possible to read the traffic. </w:t>
+      </w:r>
+    </w:p>
+    <w:p>
+      <w:pPr>
+        <w:spacing w:line="240" w:lineRule="auto"/>
+        <w:rPr>
+          <w:rFonts w:ascii="Calibri" w:hAnsi="Calibri" w:cs="Calibri"/>
+        </w:rPr>
+      </w:pPr>
+    </w:p>
+    <w:p>
+      <w:pPr>
+        <w:spacing w:line="240" w:lineRule="auto"/>
+        <w:rPr>
+          <w:rFonts w:ascii="Calibri" w:hAnsi="Calibri" w:cs="Calibri"/>
+        </w:rPr>
+      </w:pPr>
+    </w:p>
+    <w:p>
+      <w:pPr>
+        <w:spacing w:line="240" w:lineRule="auto"/>
+        <w:rPr>
+          <w:rFonts w:ascii="Calibri" w:hAnsi="Calibri" w:cs="Calibri"/>
+        </w:rPr>
+      </w:pPr>
+    </w:p>
+    <w:p>
+      <w:pPr>
+        <w:spacing w:line="240" w:lineRule="auto"/>
+        <w:rPr>
+          <w:rFonts w:ascii="Calibri" w:hAnsi="Calibri" w:cs="Calibri"/>
+        </w:rPr>
+      </w:pPr>
+    </w:p>
+    <w:p>
+      <w:pPr>
+        <w:spacing w:line="240" w:lineRule="auto"/>
+        <w:rPr>
+          <w:rFonts w:ascii="Calibri" w:hAnsi="Calibri" w:cs="Calibri"/>
+        </w:rPr>
+      </w:pPr>
     </w:p>
     <w:p>
       <w:pPr>
@@ -3495,6 +3664,7 @@
           <w:b/>
           <w:bCs/>
         </w:rPr>
+        <w:lastRenderedPageBreak/>
         <w:t>6. Summary and Conclusions</w:t>
       </w:r>
     </w:p>
@@ -3524,7 +3694,40 @@
         <w:rPr>
           <w:rFonts w:ascii="Calibri" w:hAnsi="Calibri" w:cs="Calibri"/>
         </w:rPr>
-        <w:t xml:space="preserve">From the experiment, it’s clear that each network type offers a different level of confidentiality. The open network had no encryption at all, allowing Mallory to easily capture and read </w:t>
+        <w:t>From the experiment, it’s clear that each network type offers a different level of confidentiality.</w:t>
+      </w:r>
+    </w:p>
+    <w:p>
+      <w:pPr>
+        <w:pStyle w:val="ListParagraph"/>
+        <w:numPr>
+          <w:ilvl w:val="0"/>
+          <w:numId w:val="15"/>
+        </w:numPr>
+        <w:spacing w:line="240" w:lineRule="auto"/>
+        <w:rPr>
+          <w:rFonts w:ascii="Calibri" w:hAnsi="Calibri" w:cs="Calibri"/>
+        </w:rPr>
+      </w:pPr>
+      <w:r>
+        <w:rPr>
+          <w:rFonts w:ascii="Calibri" w:hAnsi="Calibri" w:cs="Calibri"/>
+        </w:rPr>
+        <w:t xml:space="preserve">The </w:t>
+      </w:r>
+      <w:r>
+        <w:rPr>
+          <w:rFonts w:ascii="Calibri" w:hAnsi="Calibri" w:cs="Calibri"/>
+          <w:b/>
+          <w:bCs/>
+        </w:rPr>
+        <w:t>open</w:t>
+      </w:r>
+      <w:r>
+        <w:rPr>
+          <w:rFonts w:ascii="Calibri" w:hAnsi="Calibri" w:cs="Calibri"/>
+        </w:rPr>
+        <w:t xml:space="preserve"> network had no encryption at all, allowing Mallory to easily capture and read </w:t>
       </w:r>
       <w:proofErr w:type="gramStart"/>
       <w:r>
@@ -3543,52 +3746,73 @@
     </w:p>
     <w:p>
       <w:pPr>
-        <w:spacing w:line="240" w:lineRule="auto"/>
-        <w:ind w:firstLine="720"/>
-        <w:rPr>
-          <w:rFonts w:ascii="Calibri" w:hAnsi="Calibri" w:cs="Calibri"/>
-        </w:rPr>
-      </w:pPr>
-      <w:r>
-        <w:rPr>
-          <w:rFonts w:ascii="Calibri" w:hAnsi="Calibri" w:cs="Calibri"/>
-        </w:rPr>
-        <w:t>The WEP network, while encrypted, was still vulnerable. Without the key, Mallory couldn’t read the messages initially. However, once the WEP key was known, the traffic was easily decrypted in Wireshark, proving that WEP encryption is weak and outdated. It provides only minimal protection and should not be relied on for secure communication.</w:t>
-      </w:r>
-    </w:p>
-    <w:p>
-      <w:pPr>
-        <w:spacing w:line="240" w:lineRule="auto"/>
-        <w:ind w:firstLine="720"/>
-        <w:rPr>
-          <w:rFonts w:ascii="Calibri" w:hAnsi="Calibri" w:cs="Calibri"/>
-        </w:rPr>
-      </w:pPr>
-      <w:r>
-        <w:rPr>
-          <w:rFonts w:ascii="Calibri" w:hAnsi="Calibri" w:cs="Calibri"/>
-        </w:rPr>
-        <w:t xml:space="preserve">The WPA network was the most secure. Even after capturing the full 4-way handshake, Mallory couldn’t decrypt the traffic without the correct WPA passphrase. This shows that WPA provides strong protection against passive sniffing </w:t>
-      </w:r>
-      <w:proofErr w:type="gramStart"/>
-      <w:r>
-        <w:rPr>
-          <w:rFonts w:ascii="Calibri" w:hAnsi="Calibri" w:cs="Calibri"/>
-        </w:rPr>
-        <w:t>as long as</w:t>
-      </w:r>
-      <w:proofErr w:type="gramEnd"/>
-      <w:r>
-        <w:rPr>
-          <w:rFonts w:ascii="Calibri" w:hAnsi="Calibri" w:cs="Calibri"/>
-        </w:rPr>
-        <w:t xml:space="preserve"> the passphrase remains secret.</w:t>
-      </w:r>
-    </w:p>
-    <w:p>
-      <w:pPr>
-        <w:spacing w:line="240" w:lineRule="auto"/>
-        <w:ind w:firstLine="720"/>
+        <w:pStyle w:val="ListParagraph"/>
+        <w:numPr>
+          <w:ilvl w:val="0"/>
+          <w:numId w:val="15"/>
+        </w:numPr>
+        <w:spacing w:line="240" w:lineRule="auto"/>
+        <w:rPr>
+          <w:rFonts w:ascii="Calibri" w:hAnsi="Calibri" w:cs="Calibri"/>
+        </w:rPr>
+      </w:pPr>
+      <w:r>
+        <w:rPr>
+          <w:rFonts w:ascii="Calibri" w:hAnsi="Calibri" w:cs="Calibri"/>
+        </w:rPr>
+        <w:t xml:space="preserve">The </w:t>
+      </w:r>
+      <w:r>
+        <w:rPr>
+          <w:rFonts w:ascii="Calibri" w:hAnsi="Calibri" w:cs="Calibri"/>
+          <w:b/>
+          <w:bCs/>
+        </w:rPr>
+        <w:t>WEP</w:t>
+      </w:r>
+      <w:r>
+        <w:rPr>
+          <w:rFonts w:ascii="Calibri" w:hAnsi="Calibri" w:cs="Calibri"/>
+        </w:rPr>
+        <w:t xml:space="preserve"> network, while encrypted, was still vulnerable. Without the key, Mallory couldn’t read the messages initially. However, once the WEP key was known, the traffic was easily decrypted in Wireshark, proving that WEP encryption is weak and outdated. It provides only minimal protection and should not be relied on for secure communication.</w:t>
+      </w:r>
+    </w:p>
+    <w:p>
+      <w:pPr>
+        <w:pStyle w:val="ListParagraph"/>
+        <w:numPr>
+          <w:ilvl w:val="0"/>
+          <w:numId w:val="15"/>
+        </w:numPr>
+        <w:spacing w:line="240" w:lineRule="auto"/>
+        <w:rPr>
+          <w:rFonts w:ascii="Calibri" w:hAnsi="Calibri" w:cs="Calibri"/>
+        </w:rPr>
+      </w:pPr>
+      <w:r>
+        <w:rPr>
+          <w:rFonts w:ascii="Calibri" w:hAnsi="Calibri" w:cs="Calibri"/>
+        </w:rPr>
+        <w:t xml:space="preserve">The </w:t>
+      </w:r>
+      <w:r>
+        <w:rPr>
+          <w:rFonts w:ascii="Calibri" w:hAnsi="Calibri" w:cs="Calibri"/>
+          <w:b/>
+          <w:bCs/>
+        </w:rPr>
+        <w:t>WPA</w:t>
+      </w:r>
+      <w:r>
+        <w:rPr>
+          <w:rFonts w:ascii="Calibri" w:hAnsi="Calibri" w:cs="Calibri"/>
+        </w:rPr>
+        <w:t xml:space="preserve"> network was the most secure. Even after capturing the full 4-way handshake, Mallory couldn’t decrypt the traffic without the correct WPA passphrase. This shows that WPA provides strong protection against passive sniffing as long as the passphrase remains secret.</w:t>
+      </w:r>
+    </w:p>
+    <w:p>
+      <w:pPr>
+        <w:spacing w:line="240" w:lineRule="auto"/>
         <w:rPr>
           <w:rFonts w:ascii="Calibri" w:hAnsi="Calibri" w:cs="Calibri"/>
         </w:rPr>
@@ -4358,6 +4582,119 @@
     </w:lvl>
   </w:abstractNum>
   <w:abstractNum w:abstractNumId="5" w15:restartNumberingAfterBreak="0">
+    <w:nsid w:val="1F6C2F0C"/>
+    <w:multiLevelType w:val="hybridMultilevel"/>
+    <w:tmpl w:val="20F6F414"/>
+    <w:lvl w:ilvl="0" w:tplc="04090001">
+      <w:start w:val="1"/>
+      <w:numFmt w:val="bullet"/>
+      <w:lvlText w:val=""/>
+      <w:lvlJc w:val="left"/>
+      <w:pPr>
+        <w:ind w:left="720" w:hanging="360"/>
+      </w:pPr>
+      <w:rPr>
+        <w:rFonts w:ascii="Symbol" w:hAnsi="Symbol" w:hint="default"/>
+      </w:rPr>
+    </w:lvl>
+    <w:lvl w:ilvl="1" w:tplc="04090003" w:tentative="1">
+      <w:start w:val="1"/>
+      <w:numFmt w:val="bullet"/>
+      <w:lvlText w:val="o"/>
+      <w:lvlJc w:val="left"/>
+      <w:pPr>
+        <w:ind w:left="1440" w:hanging="360"/>
+      </w:pPr>
+      <w:rPr>
+        <w:rFonts w:ascii="Courier New" w:hAnsi="Courier New" w:cs="Courier New" w:hint="default"/>
+      </w:rPr>
+    </w:lvl>
+    <w:lvl w:ilvl="2" w:tplc="04090005" w:tentative="1">
+      <w:start w:val="1"/>
+      <w:numFmt w:val="bullet"/>
+      <w:lvlText w:val=""/>
+      <w:lvlJc w:val="left"/>
+      <w:pPr>
+        <w:ind w:left="2160" w:hanging="360"/>
+      </w:pPr>
+      <w:rPr>
+        <w:rFonts w:ascii="Wingdings" w:hAnsi="Wingdings" w:hint="default"/>
+      </w:rPr>
+    </w:lvl>
+    <w:lvl w:ilvl="3" w:tplc="04090001" w:tentative="1">
+      <w:start w:val="1"/>
+      <w:numFmt w:val="bullet"/>
+      <w:lvlText w:val=""/>
+      <w:lvlJc w:val="left"/>
+      <w:pPr>
+        <w:ind w:left="2880" w:hanging="360"/>
+      </w:pPr>
+      <w:rPr>
+        <w:rFonts w:ascii="Symbol" w:hAnsi="Symbol" w:hint="default"/>
+      </w:rPr>
+    </w:lvl>
+    <w:lvl w:ilvl="4" w:tplc="04090003" w:tentative="1">
+      <w:start w:val="1"/>
+      <w:numFmt w:val="bullet"/>
+      <w:lvlText w:val="o"/>
+      <w:lvlJc w:val="left"/>
+      <w:pPr>
+        <w:ind w:left="3600" w:hanging="360"/>
+      </w:pPr>
+      <w:rPr>
+        <w:rFonts w:ascii="Courier New" w:hAnsi="Courier New" w:cs="Courier New" w:hint="default"/>
+      </w:rPr>
+    </w:lvl>
+    <w:lvl w:ilvl="5" w:tplc="04090005" w:tentative="1">
+      <w:start w:val="1"/>
+      <w:numFmt w:val="bullet"/>
+      <w:lvlText w:val=""/>
+      <w:lvlJc w:val="left"/>
+      <w:pPr>
+        <w:ind w:left="4320" w:hanging="360"/>
+      </w:pPr>
+      <w:rPr>
+        <w:rFonts w:ascii="Wingdings" w:hAnsi="Wingdings" w:hint="default"/>
+      </w:rPr>
+    </w:lvl>
+    <w:lvl w:ilvl="6" w:tplc="04090001" w:tentative="1">
+      <w:start w:val="1"/>
+      <w:numFmt w:val="bullet"/>
+      <w:lvlText w:val=""/>
+      <w:lvlJc w:val="left"/>
+      <w:pPr>
+        <w:ind w:left="5040" w:hanging="360"/>
+      </w:pPr>
+      <w:rPr>
+        <w:rFonts w:ascii="Symbol" w:hAnsi="Symbol" w:hint="default"/>
+      </w:rPr>
+    </w:lvl>
+    <w:lvl w:ilvl="7" w:tplc="04090003" w:tentative="1">
+      <w:start w:val="1"/>
+      <w:numFmt w:val="bullet"/>
+      <w:lvlText w:val="o"/>
+      <w:lvlJc w:val="left"/>
+      <w:pPr>
+        <w:ind w:left="5760" w:hanging="360"/>
+      </w:pPr>
+      <w:rPr>
+        <w:rFonts w:ascii="Courier New" w:hAnsi="Courier New" w:cs="Courier New" w:hint="default"/>
+      </w:rPr>
+    </w:lvl>
+    <w:lvl w:ilvl="8" w:tplc="04090005" w:tentative="1">
+      <w:start w:val="1"/>
+      <w:numFmt w:val="bullet"/>
+      <w:lvlText w:val=""/>
+      <w:lvlJc w:val="left"/>
+      <w:pPr>
+        <w:ind w:left="6480" w:hanging="360"/>
+      </w:pPr>
+      <w:rPr>
+        <w:rFonts w:ascii="Wingdings" w:hAnsi="Wingdings" w:hint="default"/>
+      </w:rPr>
+    </w:lvl>
+  </w:abstractNum>
+  <w:abstractNum w:abstractNumId="6" w15:restartNumberingAfterBreak="0">
     <w:nsid w:val="25572E0D"/>
     <w:multiLevelType w:val="multilevel"/>
     <w:tmpl w:val="D09A30A2"/>
@@ -4506,7 +4843,7 @@
       </w:rPr>
     </w:lvl>
   </w:abstractNum>
-  <w:abstractNum w:abstractNumId="6" w15:restartNumberingAfterBreak="0">
+  <w:abstractNum w:abstractNumId="7" w15:restartNumberingAfterBreak="0">
     <w:nsid w:val="2B4230DF"/>
     <w:multiLevelType w:val="multilevel"/>
     <w:tmpl w:val="0C461462"/>
@@ -4655,7 +4992,7 @@
       </w:rPr>
     </w:lvl>
   </w:abstractNum>
-  <w:abstractNum w:abstractNumId="7" w15:restartNumberingAfterBreak="0">
+  <w:abstractNum w:abstractNumId="8" w15:restartNumberingAfterBreak="0">
     <w:nsid w:val="49905233"/>
     <w:multiLevelType w:val="multilevel"/>
     <w:tmpl w:val="555631B8"/>
@@ -4804,7 +5141,7 @@
       </w:rPr>
     </w:lvl>
   </w:abstractNum>
-  <w:abstractNum w:abstractNumId="8" w15:restartNumberingAfterBreak="0">
+  <w:abstractNum w:abstractNumId="9" w15:restartNumberingAfterBreak="0">
     <w:nsid w:val="50CB509E"/>
     <w:multiLevelType w:val="hybridMultilevel"/>
     <w:tmpl w:val="A470E3BA"/>
@@ -4893,7 +5230,7 @@
       </w:pPr>
     </w:lvl>
   </w:abstractNum>
-  <w:abstractNum w:abstractNumId="9" w15:restartNumberingAfterBreak="0">
+  <w:abstractNum w:abstractNumId="10" w15:restartNumberingAfterBreak="0">
     <w:nsid w:val="5C223B0D"/>
     <w:multiLevelType w:val="multilevel"/>
     <w:tmpl w:val="554A50D4"/>
@@ -5042,7 +5379,7 @@
       </w:rPr>
     </w:lvl>
   </w:abstractNum>
-  <w:abstractNum w:abstractNumId="10" w15:restartNumberingAfterBreak="0">
+  <w:abstractNum w:abstractNumId="11" w15:restartNumberingAfterBreak="0">
     <w:nsid w:val="70B649E0"/>
     <w:multiLevelType w:val="multilevel"/>
     <w:tmpl w:val="C20CD854"/>
@@ -5191,7 +5528,7 @@
       </w:rPr>
     </w:lvl>
   </w:abstractNum>
-  <w:abstractNum w:abstractNumId="11" w15:restartNumberingAfterBreak="0">
+  <w:abstractNum w:abstractNumId="12" w15:restartNumberingAfterBreak="0">
     <w:nsid w:val="77EA28F6"/>
     <w:multiLevelType w:val="multilevel"/>
     <w:tmpl w:val="1B84F318"/>
@@ -5340,7 +5677,7 @@
       </w:rPr>
     </w:lvl>
   </w:abstractNum>
-  <w:abstractNum w:abstractNumId="12" w15:restartNumberingAfterBreak="0">
+  <w:abstractNum w:abstractNumId="13" w15:restartNumberingAfterBreak="0">
     <w:nsid w:val="79450DDD"/>
     <w:multiLevelType w:val="multilevel"/>
     <w:tmpl w:val="20F0FC12"/>
@@ -5489,7 +5826,7 @@
       </w:rPr>
     </w:lvl>
   </w:abstractNum>
-  <w:abstractNum w:abstractNumId="13" w15:restartNumberingAfterBreak="0">
+  <w:abstractNum w:abstractNumId="14" w15:restartNumberingAfterBreak="0">
     <w:nsid w:val="7D753D64"/>
     <w:multiLevelType w:val="multilevel"/>
     <w:tmpl w:val="C2FA8548"/>
@@ -5639,16 +5976,16 @@
     </w:lvl>
   </w:abstractNum>
   <w:num w:numId="1" w16cid:durableId="1771654724">
-    <w:abstractNumId w:val="12"/>
+    <w:abstractNumId w:val="13"/>
   </w:num>
   <w:num w:numId="2" w16cid:durableId="843975415">
+    <w:abstractNumId w:val="9"/>
+  </w:num>
+  <w:num w:numId="3" w16cid:durableId="1795640382">
     <w:abstractNumId w:val="8"/>
   </w:num>
-  <w:num w:numId="3" w16cid:durableId="1795640382">
+  <w:num w:numId="4" w16cid:durableId="692806322">
     <w:abstractNumId w:val="7"/>
-  </w:num>
-  <w:num w:numId="4" w16cid:durableId="692806322">
-    <w:abstractNumId w:val="6"/>
   </w:num>
   <w:num w:numId="5" w16cid:durableId="1620988693">
     <w:abstractNumId w:val="1"/>
@@ -5660,25 +5997,28 @@
     <w:abstractNumId w:val="2"/>
   </w:num>
   <w:num w:numId="8" w16cid:durableId="1729574975">
-    <w:abstractNumId w:val="10"/>
+    <w:abstractNumId w:val="11"/>
   </w:num>
   <w:num w:numId="9" w16cid:durableId="1295481130">
-    <w:abstractNumId w:val="13"/>
+    <w:abstractNumId w:val="14"/>
   </w:num>
   <w:num w:numId="10" w16cid:durableId="167059918">
-    <w:abstractNumId w:val="5"/>
+    <w:abstractNumId w:val="6"/>
   </w:num>
   <w:num w:numId="11" w16cid:durableId="381638680">
     <w:abstractNumId w:val="4"/>
   </w:num>
   <w:num w:numId="12" w16cid:durableId="473569994">
-    <w:abstractNumId w:val="9"/>
+    <w:abstractNumId w:val="10"/>
   </w:num>
   <w:num w:numId="13" w16cid:durableId="1298334213">
-    <w:abstractNumId w:val="11"/>
+    <w:abstractNumId w:val="12"/>
   </w:num>
   <w:num w:numId="14" w16cid:durableId="1230535511">
     <w:abstractNumId w:val="0"/>
+  </w:num>
+  <w:num w:numId="15" w16cid:durableId="714701802">
+    <w:abstractNumId w:val="5"/>
   </w:num>
 </w:numbering>
 </file>
@@ -6287,6 +6627,7 @@
   <w:style w:type="character" w:default="1" w:styleId="DefaultParagraphFont">
     <w:name w:val="Default Paragraph Font"/>
     <w:uiPriority w:val="1"/>
+    <w:semiHidden/>
     <w:unhideWhenUsed/>
   </w:style>
   <w:style w:type="table" w:default="1" w:styleId="TableNormal">

</xml_diff>